<commit_message>
centroids of 100km counties
</commit_message>
<xml_diff>
--- a/steps_2024-6-10.docx
+++ b/steps_2024-6-10.docx
@@ -872,17 +872,199 @@
         </w:rPr>
       </w:pPr>
       <w:r>
-        <w:rPr>
-          <w:b/>
-          <w:bCs/>
+        <w:lastRenderedPageBreak/>
+        <w:fldChar w:fldCharType="begin"/>
+      </w:r>
+      <w:r>
+        <w:instrText xml:space="preserve"> INCLUDEPICTURE "http://127.0.0.1:39905/chunk_output/s/36A5FA3B/c6ahlv7irmd32/000014.png" \* MERGEFORMATINET </w:instrText>
+      </w:r>
+      <w:r>
+        <w:fldChar w:fldCharType="separate"/>
+      </w:r>
+      <w:r>
+        <w:rPr>
           <w:noProof/>
         </w:rPr>
-        <w:lastRenderedPageBreak/>
+        <mc:AlternateContent>
+          <mc:Choice Requires="wps">
+            <w:drawing>
+              <wp:inline distT="0" distB="0" distL="0" distR="0" wp14:anchorId="051B93D6" wp14:editId="0E41900D">
+                <wp:extent cx="307340" cy="307340"/>
+                <wp:effectExtent l="0" t="0" r="0" b="0"/>
+                <wp:docPr id="931216986" name="Rectangle 1"/>
+                <wp:cNvGraphicFramePr>
+                  <a:graphicFrameLocks xmlns:a="http://schemas.openxmlformats.org/drawingml/2006/main" noChangeAspect="1"/>
+                </wp:cNvGraphicFramePr>
+                <a:graphic xmlns:a="http://schemas.openxmlformats.org/drawingml/2006/main">
+                  <a:graphicData uri="http://schemas.microsoft.com/office/word/2010/wordprocessingShape">
+                    <wps:wsp>
+                      <wps:cNvSpPr>
+                        <a:spLocks noChangeAspect="1" noChangeArrowheads="1"/>
+                      </wps:cNvSpPr>
+                      <wps:spPr bwMode="auto">
+                        <a:xfrm>
+                          <a:off x="0" y="0"/>
+                          <a:ext cx="307340" cy="307340"/>
+                        </a:xfrm>
+                        <a:prstGeom prst="rect">
+                          <a:avLst/>
+                        </a:prstGeom>
+                        <a:noFill/>
+                        <a:ln>
+                          <a:noFill/>
+                        </a:ln>
+                        <a:extLst>
+                          <a:ext uri="{909E8E84-426E-40DD-AFC4-6F175D3DCCD1}">
+                            <a14:hiddenFill xmlns:a14="http://schemas.microsoft.com/office/drawing/2010/main">
+                              <a:solidFill>
+                                <a:srgbClr val="FFFFFF"/>
+                              </a:solidFill>
+                            </a14:hiddenFill>
+                          </a:ext>
+                          <a:ext uri="{91240B29-F687-4F45-9708-019B960494DF}">
+                            <a14:hiddenLine xmlns:a14="http://schemas.microsoft.com/office/drawing/2010/main" w="9525">
+                              <a:solidFill>
+                                <a:srgbClr val="000000"/>
+                              </a:solidFill>
+                              <a:miter lim="800000"/>
+                              <a:headEnd/>
+                              <a:tailEnd/>
+                            </a14:hiddenLine>
+                          </a:ext>
+                        </a:extLst>
+                      </wps:spPr>
+                      <wps:bodyPr rot="0" vert="horz" wrap="square" lIns="91440" tIns="45720" rIns="91440" bIns="45720" anchor="t" anchorCtr="0" upright="1">
+                        <a:noAutofit/>
+                      </wps:bodyPr>
+                    </wps:wsp>
+                  </a:graphicData>
+                </a:graphic>
+              </wp:inline>
+            </w:drawing>
+          </mc:Choice>
+          <mc:Fallback>
+            <w:pict>
+              <v:rect w14:anchorId="0EB37CC3" id="Rectangle 1" o:spid="_x0000_s1026" style="width:24.2pt;height:24.2pt;visibility:visible;mso-wrap-style:square;mso-left-percent:-10001;mso-top-percent:-10001;mso-position-horizontal:absolute;mso-position-horizontal-relative:char;mso-position-vertical:absolute;mso-position-vertical-relative:line;mso-left-percent:-10001;mso-top-percent:-10001;v-text-anchor:top" o:gfxdata="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" filled="f" stroked="f">
+                <o:lock v:ext="edit" aspectratio="t"/>
+                <w10:anchorlock/>
+              </v:rect>
+            </w:pict>
+          </mc:Fallback>
+        </mc:AlternateContent>
+      </w:r>
+      <w:r>
+        <w:fldChar w:fldCharType="end"/>
+      </w:r>
+      <w:r>
+        <w:rPr>
+          <w:b/>
+          <w:bCs/>
+          <w:noProof/>
+        </w:rPr>
+        <w:t xml:space="preserve"> </w:t>
+      </w:r>
+      <w:r>
+        <w:fldChar w:fldCharType="begin"/>
+      </w:r>
+      <w:r>
+        <w:instrText xml:space="preserve"> INCLUDEPICTURE "http://127.0.0.1:39905/chunk_output/s/36A5FA3B/c6ahlv7irmd32/000014.png" \* MERGEFORMATINET </w:instrText>
+      </w:r>
+      <w:r>
+        <w:fldChar w:fldCharType="separate"/>
+      </w:r>
+      <w:r>
+        <w:rPr>
+          <w:noProof/>
+        </w:rPr>
+        <mc:AlternateContent>
+          <mc:Choice Requires="wps">
+            <w:drawing>
+              <wp:inline distT="0" distB="0" distL="0" distR="0" wp14:anchorId="1299CA4D" wp14:editId="336307BC">
+                <wp:extent cx="307340" cy="307340"/>
+                <wp:effectExtent l="0" t="0" r="0" b="0"/>
+                <wp:docPr id="850290038" name="Rectangle 2"/>
+                <wp:cNvGraphicFramePr>
+                  <a:graphicFrameLocks xmlns:a="http://schemas.openxmlformats.org/drawingml/2006/main" noChangeAspect="1"/>
+                </wp:cNvGraphicFramePr>
+                <a:graphic xmlns:a="http://schemas.openxmlformats.org/drawingml/2006/main">
+                  <a:graphicData uri="http://schemas.microsoft.com/office/word/2010/wordprocessingShape">
+                    <wps:wsp>
+                      <wps:cNvSpPr>
+                        <a:spLocks noChangeAspect="1" noChangeArrowheads="1"/>
+                      </wps:cNvSpPr>
+                      <wps:spPr bwMode="auto">
+                        <a:xfrm>
+                          <a:off x="0" y="0"/>
+                          <a:ext cx="307340" cy="307340"/>
+                        </a:xfrm>
+                        <a:prstGeom prst="rect">
+                          <a:avLst/>
+                        </a:prstGeom>
+                        <a:noFill/>
+                        <a:ln>
+                          <a:noFill/>
+                        </a:ln>
+                        <a:extLst>
+                          <a:ext uri="{909E8E84-426E-40DD-AFC4-6F175D3DCCD1}">
+                            <a14:hiddenFill xmlns:a14="http://schemas.microsoft.com/office/drawing/2010/main">
+                              <a:solidFill>
+                                <a:srgbClr val="FFFFFF"/>
+                              </a:solidFill>
+                            </a14:hiddenFill>
+                          </a:ext>
+                          <a:ext uri="{91240B29-F687-4F45-9708-019B960494DF}">
+                            <a14:hiddenLine xmlns:a14="http://schemas.microsoft.com/office/drawing/2010/main" w="9525">
+                              <a:solidFill>
+                                <a:srgbClr val="000000"/>
+                              </a:solidFill>
+                              <a:miter lim="800000"/>
+                              <a:headEnd/>
+                              <a:tailEnd/>
+                            </a14:hiddenLine>
+                          </a:ext>
+                        </a:extLst>
+                      </wps:spPr>
+                      <wps:bodyPr rot="0" vert="horz" wrap="square" lIns="91440" tIns="45720" rIns="91440" bIns="45720" anchor="t" anchorCtr="0" upright="1">
+                        <a:noAutofit/>
+                      </wps:bodyPr>
+                    </wps:wsp>
+                  </a:graphicData>
+                </a:graphic>
+              </wp:inline>
+            </w:drawing>
+          </mc:Choice>
+          <mc:Fallback>
+            <w:pict>
+              <v:rect w14:anchorId="2B70B547" id="Rectangle 2" o:spid="_x0000_s1026" style="width:24.2pt;height:24.2pt;visibility:visible;mso-wrap-style:square;mso-left-percent:-10001;mso-top-percent:-10001;mso-position-horizontal:absolute;mso-position-horizontal-relative:char;mso-position-vertical:absolute;mso-position-vertical-relative:line;mso-left-percent:-10001;mso-top-percent:-10001;v-text-anchor:top" o:gfxdata="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" filled="f" stroked="f">
+                <o:lock v:ext="edit" aspectratio="t"/>
+                <w10:anchorlock/>
+              </v:rect>
+            </w:pict>
+          </mc:Fallback>
+        </mc:AlternateContent>
+      </w:r>
+      <w:r>
+        <w:fldChar w:fldCharType="end"/>
+      </w:r>
+      <w:r>
+        <w:rPr>
+          <w:b/>
+          <w:bCs/>
+          <w:noProof/>
+        </w:rPr>
+        <w:t xml:space="preserve"> </w:t>
+      </w:r>
+      <w:r>
+        <w:rPr>
+          <w:b/>
+          <w:bCs/>
+          <w:noProof/>
+        </w:rPr>
         <w:drawing>
-          <wp:inline distT="0" distB="0" distL="0" distR="0" wp14:anchorId="2F9070F0" wp14:editId="53498260">
-            <wp:extent cx="3777890" cy="2330506"/>
-            <wp:effectExtent l="0" t="0" r="0" b="0"/>
-            <wp:docPr id="1704488213" name="Picture 1" descr="A graph with lines and numbers&#10;&#10;Description automatically generated"/>
+          <wp:inline distT="0" distB="0" distL="0" distR="0" wp14:anchorId="66176052" wp14:editId="3F149D9C">
+            <wp:extent cx="4021742" cy="2480934"/>
+            <wp:effectExtent l="0" t="0" r="4445" b="0"/>
+            <wp:docPr id="1349988919" name="Picture 3" descr="A graph with lines and numbers&#10;&#10;Description automatically generated"/>
             <wp:cNvGraphicFramePr>
               <a:graphicFrameLocks xmlns:a="http://schemas.openxmlformats.org/drawingml/2006/main" noChangeAspect="1"/>
             </wp:cNvGraphicFramePr>
@@ -890,7 +1072,7 @@
               <a:graphicData uri="http://schemas.openxmlformats.org/drawingml/2006/picture">
                 <pic:pic xmlns:pic="http://schemas.openxmlformats.org/drawingml/2006/picture">
                   <pic:nvPicPr>
-                    <pic:cNvPr id="1704488213" name="Picture 1" descr="A graph with lines and numbers&#10;&#10;Description automatically generated"/>
+                    <pic:cNvPr id="1349988919" name="Picture 3" descr="A graph with lines and numbers&#10;&#10;Description automatically generated"/>
                     <pic:cNvPicPr/>
                   </pic:nvPicPr>
                   <pic:blipFill>
@@ -908,7 +1090,7 @@
                   <pic:spPr>
                     <a:xfrm>
                       <a:off x="0" y="0"/>
-                      <a:ext cx="3791580" cy="2338951"/>
+                      <a:ext cx="4048782" cy="2497614"/>
                     </a:xfrm>
                     <a:prstGeom prst="rect">
                       <a:avLst/>
@@ -941,10 +1123,10 @@
           <w:noProof/>
         </w:rPr>
         <w:drawing>
-          <wp:inline distT="0" distB="0" distL="0" distR="0" wp14:anchorId="461B78E3" wp14:editId="132797AD">
-            <wp:extent cx="3665692" cy="2261293"/>
-            <wp:effectExtent l="0" t="0" r="5080" b="0"/>
-            <wp:docPr id="479920185" name="Picture 2" descr="A graph with lines and numbers&#10;&#10;Description automatically generated"/>
+          <wp:inline distT="0" distB="0" distL="0" distR="0" wp14:anchorId="48D3B272" wp14:editId="3BDD97C8">
+            <wp:extent cx="4199766" cy="2590753"/>
+            <wp:effectExtent l="0" t="0" r="4445" b="635"/>
+            <wp:docPr id="1383792877" name="Picture 4" descr="A graph with a line and a line&#10;&#10;Description automatically generated"/>
             <wp:cNvGraphicFramePr>
               <a:graphicFrameLocks xmlns:a="http://schemas.openxmlformats.org/drawingml/2006/main" noChangeAspect="1"/>
             </wp:cNvGraphicFramePr>
@@ -952,7 +1134,7 @@
               <a:graphicData uri="http://schemas.openxmlformats.org/drawingml/2006/picture">
                 <pic:pic xmlns:pic="http://schemas.openxmlformats.org/drawingml/2006/picture">
                   <pic:nvPicPr>
-                    <pic:cNvPr id="479920185" name="Picture 2" descr="A graph with lines and numbers&#10;&#10;Description automatically generated"/>
+                    <pic:cNvPr id="1383792877" name="Picture 4" descr="A graph with a line and a line&#10;&#10;Description automatically generated"/>
                     <pic:cNvPicPr/>
                   </pic:nvPicPr>
                   <pic:blipFill>
@@ -970,7 +1152,7 @@
                   <pic:spPr>
                     <a:xfrm>
                       <a:off x="0" y="0"/>
-                      <a:ext cx="3701282" cy="2283248"/>
+                      <a:ext cx="4225746" cy="2606780"/>
                     </a:xfrm>
                     <a:prstGeom prst="rect">
                       <a:avLst/>
@@ -1111,7 +1293,11 @@
         <w:t>/</w:t>
       </w:r>
       <w:r>
-        <w:t xml:space="preserve"> Dorchester (45035) --  I think EADS did not choose SC for their plants. According to Airbus’s website, they do not have any facilities located in SC. I will choose 45015 as the FIPS, since it covers most of the North Charleston area.</w:t>
+        <w:t xml:space="preserve"> Dorchester (45035) --  I think EADS did not choose SC for their plants. </w:t>
+      </w:r>
+      <w:r>
+        <w:lastRenderedPageBreak/>
+        <w:t>According to Airbus’s website, they do not have any facilities located in SC. I will choose 45015 as the FIPS, since it covers most of the North Charleston area.</w:t>
       </w:r>
     </w:p>
     <w:p>
@@ -1608,10 +1794,10 @@
           <w:noProof/>
         </w:rPr>
         <w:drawing>
-          <wp:inline distT="0" distB="0" distL="0" distR="0" wp14:anchorId="041C40CE" wp14:editId="4AEED4B6">
-            <wp:extent cx="3266301" cy="2014917"/>
-            <wp:effectExtent l="0" t="0" r="0" b="4445"/>
-            <wp:docPr id="1359022585" name="Picture 4" descr="A graph with lines and numbers&#10;&#10;Description automatically generated"/>
+          <wp:inline distT="0" distB="0" distL="0" distR="0" wp14:anchorId="163A7BDC" wp14:editId="09AFE47F">
+            <wp:extent cx="3384360" cy="2087745"/>
+            <wp:effectExtent l="0" t="0" r="0" b="0"/>
+            <wp:docPr id="1772648709" name="Picture 5" descr="A graph with lines and numbers&#10;&#10;Description automatically generated"/>
             <wp:cNvGraphicFramePr>
               <a:graphicFrameLocks xmlns:a="http://schemas.openxmlformats.org/drawingml/2006/main" noChangeAspect="1"/>
             </wp:cNvGraphicFramePr>
@@ -1619,7 +1805,7 @@
               <a:graphicData uri="http://schemas.openxmlformats.org/drawingml/2006/picture">
                 <pic:pic xmlns:pic="http://schemas.openxmlformats.org/drawingml/2006/picture">
                   <pic:nvPicPr>
-                    <pic:cNvPr id="1359022585" name="Picture 4" descr="A graph with lines and numbers&#10;&#10;Description automatically generated"/>
+                    <pic:cNvPr id="1772648709" name="Picture 5" descr="A graph with lines and numbers&#10;&#10;Description automatically generated"/>
                     <pic:cNvPicPr/>
                   </pic:nvPicPr>
                   <pic:blipFill>
@@ -1637,7 +1823,7 @@
                   <pic:spPr>
                     <a:xfrm>
                       <a:off x="0" y="0"/>
-                      <a:ext cx="3284903" cy="2026392"/>
+                      <a:ext cx="3396754" cy="2095391"/>
                     </a:xfrm>
                     <a:prstGeom prst="rect">
                       <a:avLst/>

</xml_diff>